<commit_message>
Updated after David's review
</commit_message>
<xml_diff>
--- a/mi/doc/me_eng.docx
+++ b/mi/doc/me_eng.docx
@@ -859,33 +859,73 @@
         <w:rPr>
           <w:lang w:val="en-US"/>
         </w:rPr>
-        <w:t xml:space="preserve">run-time calls only. Therefore if some potentially dangerous calls are not done during a test run then mi will not be able to catch them. A cure of this </w:t>
+        <w:t xml:space="preserve">run-time calls only. Therefore if some potentially dangerous calls are not done during a test run then mi will not be able to catch them. </w:t>
+      </w:r>
+      <w:r>
+        <w:rPr>
+          <w:lang w:val="en-US"/>
+        </w:rPr>
+        <w:t>The solution to this problem</w:t>
+      </w:r>
+      <w:r>
+        <w:rPr>
+          <w:lang w:val="en-US"/>
+        </w:rPr>
+        <w:t xml:space="preserve"> is to have test runs with such input data which cover all the execution branches in the test</w:t>
+      </w:r>
+      <w:r>
+        <w:rPr>
+          <w:lang w:val="en-US"/>
+        </w:rPr>
+        <w:t>ed</w:t>
+      </w:r>
+      <w:r>
+        <w:rPr>
+          <w:lang w:val="en-US"/>
+        </w:rPr>
+        <w:t xml:space="preserve"> application.</w:t>
+      </w:r>
+    </w:p>
+    <w:p>
+      <w:pPr>
+        <w:pStyle w:val="UL"/>
+        <w:rPr>
+          <w:lang w:val="en-US"/>
+        </w:rPr>
+      </w:pPr>
+      <w:proofErr w:type="gramStart"/>
+      <w:r>
+        <w:rPr>
+          <w:lang w:val="en-US"/>
+        </w:rPr>
+        <w:t>mi</w:t>
+      </w:r>
+      <w:proofErr w:type="gramEnd"/>
+      <w:r>
+        <w:rPr>
+          <w:lang w:val="en-US"/>
+        </w:rPr>
+        <w:t xml:space="preserve"> cannot </w:t>
       </w:r>
       <w:proofErr w:type="spellStart"/>
       <w:r>
         <w:rPr>
           <w:lang w:val="en-US"/>
         </w:rPr>
-        <w:t>desease</w:t>
+        <w:t>analize</w:t>
       </w:r>
       <w:proofErr w:type="spellEnd"/>
       <w:r>
         <w:rPr>
           <w:lang w:val="en-US"/>
         </w:rPr>
-        <w:t xml:space="preserve"> is to have test runs with such input data which cover all the execution branches in the test</w:t>
-      </w:r>
-      <w:r>
-        <w:rPr>
-          <w:lang w:val="en-US"/>
-        </w:rPr>
-        <w:t>ed</w:t>
-      </w:r>
-      <w:r>
-        <w:rPr>
-          <w:lang w:val="en-US"/>
-        </w:rPr>
-        <w:t xml:space="preserve"> application.</w:t>
+        <w:t xml:space="preserve"> applications that don’t terminate gracefully, because the analysis script (statmi.py) uses information that is written to the log file during the normal application termination process</w:t>
+      </w:r>
+      <w:r>
+        <w:rPr>
+          <w:lang w:val="en-US"/>
+        </w:rPr>
+        <w:t>.</w:t>
       </w:r>
     </w:p>
     <w:p>
@@ -895,6 +935,52 @@
           <w:lang w:val="en-US"/>
         </w:rPr>
       </w:pPr>
+      <w:r>
+        <w:rPr>
+          <w:lang w:val="en-US"/>
+        </w:rPr>
+        <w:t xml:space="preserve">If the </w:t>
+      </w:r>
+      <w:proofErr w:type="spellStart"/>
+      <w:r>
+        <w:rPr>
+          <w:lang w:val="en-US"/>
+        </w:rPr>
+        <w:t>tesed</w:t>
+      </w:r>
+      <w:proofErr w:type="spellEnd"/>
+      <w:r>
+        <w:rPr>
+          <w:lang w:val="en-US"/>
+        </w:rPr>
+        <w:t xml:space="preserve"> application uses pools of </w:t>
+      </w:r>
+      <w:proofErr w:type="spellStart"/>
+      <w:r>
+        <w:rPr>
+          <w:lang w:val="en-US"/>
+        </w:rPr>
+        <w:t>mutexes</w:t>
+      </w:r>
+      <w:proofErr w:type="spellEnd"/>
+      <w:r>
+        <w:rPr>
+          <w:lang w:val="en-US"/>
+        </w:rPr>
+        <w:t xml:space="preserve"> then mi </w:t>
+      </w:r>
+      <w:r>
+        <w:rPr>
+          <w:lang w:val="en-US"/>
+        </w:rPr>
+        <w:t xml:space="preserve">most probably </w:t>
+      </w:r>
+      <w:r>
+        <w:rPr>
+          <w:lang w:val="en-US"/>
+        </w:rPr>
+        <w:t xml:space="preserve">will not be able to help. </w:t>
+      </w:r>
       <w:proofErr w:type="gramStart"/>
       <w:r>
         <w:rPr>
@@ -907,13 +993,27 @@
         <w:rPr>
           <w:lang w:val="en-US"/>
         </w:rPr>
-        <w:t xml:space="preserve"> needs the tested applicati</w:t>
-      </w:r>
-      <w:r>
-        <w:rPr>
-          <w:lang w:val="en-US"/>
-        </w:rPr>
-        <w:t xml:space="preserve">on finished gracefully. </w:t>
+        <w:t xml:space="preserve"> </w:t>
+      </w:r>
+      <w:r>
+        <w:rPr>
+          <w:lang w:val="en-US"/>
+        </w:rPr>
+        <w:t xml:space="preserve">cannot meaningfully analyze applications that use pools of </w:t>
+      </w:r>
+      <w:proofErr w:type="spellStart"/>
+      <w:r>
+        <w:rPr>
+          <w:lang w:val="en-US"/>
+        </w:rPr>
+        <w:t>mutexes</w:t>
+      </w:r>
+      <w:proofErr w:type="spellEnd"/>
+      <w:r>
+        <w:rPr>
+          <w:lang w:val="en-US"/>
+        </w:rPr>
+        <w:t xml:space="preserve">. </w:t>
       </w:r>
       <w:proofErr w:type="gramStart"/>
       <w:r>
@@ -927,13 +1027,27 @@
         <w:rPr>
           <w:lang w:val="en-US"/>
         </w:rPr>
-        <w:t xml:space="preserve"> closes the log file with information about </w:t>
+        <w:t xml:space="preserve"> uses addresses to identify </w:t>
       </w:r>
       <w:proofErr w:type="spellStart"/>
       <w:r>
         <w:rPr>
           <w:lang w:val="en-US"/>
         </w:rPr>
+        <w:t>mutexes</w:t>
+      </w:r>
+      <w:proofErr w:type="spellEnd"/>
+      <w:r>
+        <w:rPr>
+          <w:lang w:val="en-US"/>
+        </w:rPr>
+        <w:t xml:space="preserve">, but the same </w:t>
+      </w:r>
+      <w:proofErr w:type="spellStart"/>
+      <w:r>
+        <w:rPr>
+          <w:lang w:val="en-US"/>
+        </w:rPr>
         <w:t>mutex</w:t>
       </w:r>
       <w:proofErr w:type="spellEnd"/>
@@ -941,181 +1055,77 @@
         <w:rPr>
           <w:lang w:val="en-US"/>
         </w:rPr>
-        <w:t xml:space="preserve"> related calls</w:t>
-      </w:r>
-      <w:r>
-        <w:rPr>
-          <w:lang w:val="en-US"/>
-        </w:rPr>
-        <w:t xml:space="preserve"> at the exit time</w:t>
-      </w:r>
-      <w:r>
-        <w:rPr>
-          <w:lang w:val="en-US"/>
-        </w:rPr>
-        <w:t>. It makes sense to run the script which analyses the collected information after successful completion of the tested application.</w:t>
-      </w:r>
-    </w:p>
-    <w:p>
-      <w:pPr>
-        <w:pStyle w:val="UL"/>
-        <w:rPr>
-          <w:lang w:val="en-US"/>
-        </w:rPr>
-      </w:pPr>
-      <w:r>
-        <w:rPr>
-          <w:lang w:val="en-US"/>
-        </w:rPr>
-        <w:t xml:space="preserve">If the </w:t>
+        <w:t xml:space="preserve"> can be used for many purposes at different times in such applications. </w:t>
+      </w:r>
+      <w:proofErr w:type="gramStart"/>
+      <w:r>
+        <w:rPr>
+          <w:lang w:val="en-US"/>
+        </w:rPr>
+        <w:t>mi</w:t>
+      </w:r>
+      <w:proofErr w:type="gramEnd"/>
+      <w:r>
+        <w:rPr>
+          <w:lang w:val="en-US"/>
+        </w:rPr>
+        <w:t xml:space="preserve"> will likely provide </w:t>
+      </w:r>
+      <w:r>
+        <w:rPr>
+          <w:lang w:val="en-US"/>
+        </w:rPr>
+        <w:t>incorrect</w:t>
+      </w:r>
+      <w:r>
+        <w:rPr>
+          <w:lang w:val="en-US"/>
+        </w:rPr>
+        <w:t xml:space="preserve"> information about potentially dangerous chains of locked </w:t>
       </w:r>
       <w:proofErr w:type="spellStart"/>
       <w:r>
         <w:rPr>
           <w:lang w:val="en-US"/>
         </w:rPr>
-        <w:t>tesed</w:t>
+        <w:t>mutexes</w:t>
       </w:r>
       <w:proofErr w:type="spellEnd"/>
       <w:r>
         <w:rPr>
           <w:lang w:val="en-US"/>
         </w:rPr>
-        <w:t xml:space="preserve"> application uses pools of </w:t>
-      </w:r>
-      <w:proofErr w:type="spellStart"/>
-      <w:r>
-        <w:rPr>
-          <w:lang w:val="en-US"/>
-        </w:rPr>
-        <w:t>mutexes</w:t>
-      </w:r>
-      <w:proofErr w:type="spellEnd"/>
-      <w:r>
-        <w:rPr>
-          <w:lang w:val="en-US"/>
-        </w:rPr>
-        <w:t xml:space="preserve"> then mi </w:t>
-      </w:r>
-      <w:r>
-        <w:rPr>
-          <w:lang w:val="en-US"/>
-        </w:rPr>
-        <w:t xml:space="preserve">most probably </w:t>
-      </w:r>
-      <w:r>
-        <w:rPr>
-          <w:lang w:val="en-US"/>
-        </w:rPr>
-        <w:t xml:space="preserve">will not be able to help. </w:t>
-      </w:r>
-      <w:proofErr w:type="gramStart"/>
-      <w:r>
-        <w:rPr>
-          <w:lang w:val="en-US"/>
-        </w:rPr>
-        <w:t>mi</w:t>
-      </w:r>
-      <w:proofErr w:type="gramEnd"/>
-      <w:r>
-        <w:rPr>
-          <w:lang w:val="en-US"/>
-        </w:rPr>
-        <w:t xml:space="preserve"> uses addresses to identify </w:t>
-      </w:r>
-      <w:proofErr w:type="spellStart"/>
-      <w:r>
-        <w:rPr>
-          <w:lang w:val="en-US"/>
-        </w:rPr>
-        <w:t>mutexes</w:t>
-      </w:r>
-      <w:proofErr w:type="spellEnd"/>
-      <w:r>
-        <w:rPr>
-          <w:lang w:val="en-US"/>
-        </w:rPr>
-        <w:t xml:space="preserve"> while in the applications with pools of </w:t>
-      </w:r>
-      <w:proofErr w:type="spellStart"/>
-      <w:r>
-        <w:rPr>
-          <w:lang w:val="en-US"/>
-        </w:rPr>
-        <w:t>mutexes</w:t>
-      </w:r>
-      <w:proofErr w:type="spellEnd"/>
-      <w:r>
-        <w:rPr>
-          <w:lang w:val="en-US"/>
-        </w:rPr>
-        <w:t xml:space="preserve"> the same </w:t>
-      </w:r>
-      <w:proofErr w:type="spellStart"/>
-      <w:r>
-        <w:rPr>
-          <w:lang w:val="en-US"/>
-        </w:rPr>
-        <w:t>mutex</w:t>
-      </w:r>
-      <w:proofErr w:type="spellEnd"/>
-      <w:r>
-        <w:rPr>
-          <w:lang w:val="en-US"/>
-        </w:rPr>
-        <w:t xml:space="preserve"> can be used for many purposes </w:t>
-      </w:r>
-      <w:r>
-        <w:rPr>
-          <w:lang w:val="en-US"/>
-        </w:rPr>
-        <w:t>on</w:t>
-      </w:r>
-      <w:r>
-        <w:rPr>
-          <w:lang w:val="en-US"/>
-        </w:rPr>
-        <w:t xml:space="preserve"> various stages of the application life cycle. </w:t>
-      </w:r>
-      <w:proofErr w:type="gramStart"/>
-      <w:r>
-        <w:rPr>
-          <w:lang w:val="en-US"/>
-        </w:rPr>
-        <w:t>mi</w:t>
-      </w:r>
-      <w:proofErr w:type="gramEnd"/>
-      <w:r>
-        <w:rPr>
-          <w:lang w:val="en-US"/>
-        </w:rPr>
-        <w:t xml:space="preserve"> will likely provide </w:t>
-      </w:r>
-      <w:r>
-        <w:rPr>
-          <w:lang w:val="en-US"/>
-        </w:rPr>
-        <w:t>incorrect</w:t>
-      </w:r>
-      <w:r>
-        <w:rPr>
-          <w:lang w:val="en-US"/>
-        </w:rPr>
-        <w:t xml:space="preserve"> information about potentially dangerous chains of locked </w:t>
-      </w:r>
-      <w:proofErr w:type="spellStart"/>
-      <w:r>
-        <w:rPr>
-          <w:lang w:val="en-US"/>
-        </w:rPr>
-        <w:t>mutexes</w:t>
-      </w:r>
-      <w:proofErr w:type="spellEnd"/>
-      <w:r>
-        <w:rPr>
-          <w:lang w:val="en-US"/>
-        </w:rPr>
-        <w:t xml:space="preserve"> in this case</w:t>
+        <w:t xml:space="preserve"> in th</w:t>
+      </w:r>
+      <w:r>
+        <w:rPr>
+          <w:lang w:val="en-US"/>
+        </w:rPr>
+        <w:t>e</w:t>
+      </w:r>
+      <w:r>
+        <w:rPr>
+          <w:lang w:val="en-US"/>
+        </w:rPr>
+        <w:t>s</w:t>
+      </w:r>
+      <w:r>
+        <w:rPr>
+          <w:lang w:val="en-US"/>
+        </w:rPr>
+        <w:t>e</w:t>
+      </w:r>
+      <w:r>
+        <w:rPr>
+          <w:lang w:val="en-US"/>
+        </w:rPr>
+        <w:t xml:space="preserve"> case</w:t>
+      </w:r>
+      <w:r>
+        <w:rPr>
+          <w:lang w:val="en-US"/>
+        </w:rPr>
+        <w:t>s</w:t>
       </w:r>
       <w:r>
         <w:rPr>
@@ -1932,7 +1942,19 @@
         <w:rPr>
           <w:lang w:val="en-US"/>
         </w:rPr>
-        <w:t>The message type character is followed by the three digits number</w:t>
+        <w:t xml:space="preserve">The message type character is followed by </w:t>
+      </w:r>
+      <w:r>
+        <w:rPr>
+          <w:lang w:val="en-US"/>
+        </w:rPr>
+        <w:t>a</w:t>
+      </w:r>
+      <w:r>
+        <w:rPr>
+          <w:lang w:val="en-US"/>
+        </w:rPr>
+        <w:t xml:space="preserve"> three digit number</w:t>
       </w:r>
       <w:r>
         <w:rPr>
@@ -3760,9 +3782,23 @@
     <w:p>
       <w:pPr>
         <w:pStyle w:val="Paragraph"/>
-      </w:pPr>
-      <w:r>
-        <w:t>Changelog (07-Feb-2010):</w:t>
+        <w:rPr>
+          <w:lang w:val="en-US"/>
+        </w:rPr>
+      </w:pPr>
+      <w:proofErr w:type="spellStart"/>
+      <w:r>
+        <w:rPr>
+          <w:lang w:val="en-US"/>
+        </w:rPr>
+        <w:t>Changelog</w:t>
+      </w:r>
+      <w:proofErr w:type="spellEnd"/>
+      <w:r>
+        <w:rPr>
+          <w:lang w:val="en-US"/>
+        </w:rPr>
+        <w:t xml:space="preserve"> (07-Feb-2010):</w:t>
       </w:r>
     </w:p>
     <w:p>
@@ -3812,7 +3848,37 @@
         <w:rPr>
           <w:lang w:val="en-US"/>
         </w:rPr>
-        <w:t xml:space="preserve">how to run mi if the application </w:t>
+        <w:t>H</w:t>
+      </w:r>
+      <w:r>
+        <w:rPr>
+          <w:lang w:val="en-US"/>
+        </w:rPr>
+        <w:t xml:space="preserve">ow </w:t>
+      </w:r>
+      <w:r>
+        <w:rPr>
+          <w:lang w:val="en-US"/>
+        </w:rPr>
+        <w:t>d</w:t>
+      </w:r>
+      <w:r>
+        <w:rPr>
+          <w:lang w:val="en-US"/>
+        </w:rPr>
+        <w:t xml:space="preserve">o </w:t>
+      </w:r>
+      <w:r>
+        <w:rPr>
+          <w:lang w:val="en-US"/>
+        </w:rPr>
+        <w:t xml:space="preserve">I </w:t>
+      </w:r>
+      <w:r>
+        <w:rPr>
+          <w:lang w:val="en-US"/>
+        </w:rPr>
+        <w:t xml:space="preserve">run mi if the application </w:t>
       </w:r>
       <w:r>
         <w:rPr>
@@ -3868,7 +3934,13 @@
         <w:rPr>
           <w:lang w:val="en-US"/>
         </w:rPr>
-        <w:t xml:space="preserve">it is necessary to specify a full path to the </w:t>
+        <w:t>I</w:t>
+      </w:r>
+      <w:r>
+        <w:rPr>
+          <w:lang w:val="en-US"/>
+        </w:rPr>
+        <w:t xml:space="preserve">t is necessary to specify a full path to the </w:t>
       </w:r>
       <w:proofErr w:type="spellStart"/>
       <w:r>
@@ -3978,7 +4050,13 @@
         <w:rPr>
           <w:lang w:val="en-US"/>
         </w:rPr>
-        <w:t>are there any extra steps to test a daemon application</w:t>
+        <w:t>A</w:t>
+      </w:r>
+      <w:r>
+        <w:rPr>
+          <w:lang w:val="en-US"/>
+        </w:rPr>
+        <w:t>re there any extra steps to test a daemon application</w:t>
       </w:r>
       <w:r>
         <w:rPr>
@@ -4010,103 +4088,419 @@
         <w:rPr>
           <w:lang w:val="en-US"/>
         </w:rPr>
+        <w:t>N</w:t>
+      </w:r>
+      <w:r>
+        <w:rPr>
+          <w:lang w:val="en-US"/>
+        </w:rPr>
+        <w:t>o</w:t>
+      </w:r>
+      <w:r>
+        <w:rPr>
+          <w:lang w:val="en-US"/>
+        </w:rPr>
+        <w:t xml:space="preserve">. </w:t>
+      </w:r>
+      <w:r>
+        <w:rPr>
+          <w:lang w:val="en-US"/>
+        </w:rPr>
+        <w:t>Your</w:t>
+      </w:r>
+      <w:r>
+        <w:rPr>
+          <w:lang w:val="en-US"/>
+        </w:rPr>
+        <w:t xml:space="preserve"> </w:t>
+      </w:r>
+      <w:r>
+        <w:rPr>
+          <w:lang w:val="en-US"/>
+        </w:rPr>
+        <w:t>daemon</w:t>
+      </w:r>
+      <w:r>
+        <w:rPr>
+          <w:lang w:val="en-US"/>
+        </w:rPr>
+        <w:t xml:space="preserve"> </w:t>
+      </w:r>
+      <w:r>
+        <w:rPr>
+          <w:lang w:val="en-US"/>
+        </w:rPr>
+        <w:t>is</w:t>
+      </w:r>
+      <w:r>
+        <w:rPr>
+          <w:lang w:val="en-US"/>
+        </w:rPr>
+        <w:t xml:space="preserve"> </w:t>
+      </w:r>
+      <w:r>
+        <w:rPr>
+          <w:lang w:val="en-US"/>
+        </w:rPr>
+        <w:t>run</w:t>
+      </w:r>
+      <w:r>
+        <w:rPr>
+          <w:lang w:val="en-US"/>
+        </w:rPr>
+        <w:t xml:space="preserve"> </w:t>
+      </w:r>
+      <w:r>
+        <w:rPr>
+          <w:lang w:val="en-US"/>
+        </w:rPr>
+        <w:t>the</w:t>
+      </w:r>
+      <w:r>
+        <w:rPr>
+          <w:lang w:val="en-US"/>
+        </w:rPr>
+        <w:t xml:space="preserve"> </w:t>
+      </w:r>
+      <w:r>
+        <w:rPr>
+          <w:lang w:val="en-US"/>
+        </w:rPr>
+        <w:t>same</w:t>
+      </w:r>
+      <w:r>
+        <w:rPr>
+          <w:lang w:val="en-US"/>
+        </w:rPr>
+        <w:t xml:space="preserve"> </w:t>
+      </w:r>
+      <w:r>
+        <w:rPr>
+          <w:lang w:val="en-US"/>
+        </w:rPr>
+        <w:t>as you run a usual application to test. It is however required to wait till the daemon is finished before you run the</w:t>
+      </w:r>
+      <w:r>
+        <w:rPr>
+          <w:lang w:val="en-US"/>
+        </w:rPr>
+        <w:t xml:space="preserve"> statmi.py </w:t>
+      </w:r>
+      <w:r>
+        <w:rPr>
+          <w:lang w:val="en-US"/>
+        </w:rPr>
+        <w:t>script</w:t>
+      </w:r>
+      <w:r>
+        <w:rPr>
+          <w:lang w:val="en-US"/>
+        </w:rPr>
+        <w:t>.</w:t>
+      </w:r>
+    </w:p>
+    <w:p>
+      <w:pPr>
+        <w:pStyle w:val="Paragraph"/>
+        <w:rPr>
+          <w:lang w:val="en-US"/>
+        </w:rPr>
+      </w:pPr>
+      <w:r>
+        <w:rPr>
+          <w:lang w:val="en-US"/>
+        </w:rPr>
+        <w:t>Q</w:t>
+      </w:r>
+      <w:r>
+        <w:rPr>
+          <w:lang w:val="en-US"/>
+        </w:rPr>
+        <w:t xml:space="preserve">: </w:t>
+      </w:r>
+      <w:r>
+        <w:rPr>
+          <w:lang w:val="en-US"/>
+        </w:rPr>
+        <w:t>W</w:t>
+      </w:r>
+      <w:r>
+        <w:rPr>
+          <w:lang w:val="en-US"/>
+        </w:rPr>
+        <w:t>hat</w:t>
+      </w:r>
+      <w:r>
+        <w:rPr>
+          <w:lang w:val="en-US"/>
+        </w:rPr>
+        <w:t xml:space="preserve"> </w:t>
+      </w:r>
+      <w:r>
+        <w:rPr>
+          <w:lang w:val="en-US"/>
+        </w:rPr>
+        <w:t>are</w:t>
+      </w:r>
+      <w:r>
+        <w:rPr>
+          <w:lang w:val="en-US"/>
+        </w:rPr>
+        <w:t xml:space="preserve"> </w:t>
+      </w:r>
+      <w:r>
+        <w:rPr>
+          <w:lang w:val="en-US"/>
+        </w:rPr>
+        <w:t>the</w:t>
+      </w:r>
+      <w:r>
+        <w:rPr>
+          <w:lang w:val="en-US"/>
+        </w:rPr>
+        <w:t xml:space="preserve"> </w:t>
+      </w:r>
+      <w:r>
+        <w:rPr>
+          <w:lang w:val="en-US"/>
+        </w:rPr>
+        <w:t>statmi.py</w:t>
+      </w:r>
+      <w:r>
+        <w:rPr>
+          <w:lang w:val="en-US"/>
+        </w:rPr>
+        <w:t xml:space="preserve"> return codes</w:t>
+      </w:r>
+      <w:r>
+        <w:rPr>
+          <w:lang w:val="en-US"/>
+        </w:rPr>
+        <w:t>?</w:t>
+      </w:r>
+    </w:p>
+    <w:p>
+      <w:pPr>
+        <w:pStyle w:val="Paragraph"/>
+        <w:rPr>
+          <w:lang w:val="en-US"/>
+        </w:rPr>
+      </w:pPr>
+      <w:r>
+        <w:rPr>
+          <w:lang w:val="en-US"/>
+        </w:rPr>
+        <w:t>A</w:t>
+      </w:r>
+      <w:r>
+        <w:rPr>
+          <w:lang w:val="en-US"/>
+        </w:rPr>
+        <w:t xml:space="preserve">: 0 – </w:t>
+      </w:r>
+      <w:r>
+        <w:rPr>
+          <w:lang w:val="en-US"/>
+        </w:rPr>
+        <w:t>if there are no errors and no warnings</w:t>
+      </w:r>
+      <w:r>
+        <w:rPr>
+          <w:lang w:val="en-US"/>
+        </w:rPr>
+        <w:t xml:space="preserve">. 1 – </w:t>
+      </w:r>
+      <w:proofErr w:type="gramStart"/>
+      <w:r>
+        <w:rPr>
+          <w:lang w:val="en-US"/>
+        </w:rPr>
+        <w:t>if</w:t>
+      </w:r>
+      <w:proofErr w:type="gramEnd"/>
+      <w:r>
+        <w:rPr>
+          <w:lang w:val="en-US"/>
+        </w:rPr>
+        <w:t xml:space="preserve"> </w:t>
+      </w:r>
+      <w:r>
+        <w:rPr>
+          <w:lang w:val="en-US"/>
+        </w:rPr>
+        <w:t>there</w:t>
+      </w:r>
+      <w:r>
+        <w:rPr>
+          <w:lang w:val="en-US"/>
+        </w:rPr>
+        <w:t xml:space="preserve"> </w:t>
+      </w:r>
+      <w:r>
+        <w:rPr>
+          <w:lang w:val="en-US"/>
+        </w:rPr>
+        <w:t>is</w:t>
+      </w:r>
+      <w:r>
+        <w:rPr>
+          <w:lang w:val="en-US"/>
+        </w:rPr>
+        <w:t xml:space="preserve"> </w:t>
+      </w:r>
+      <w:r>
+        <w:rPr>
+          <w:lang w:val="en-US"/>
+        </w:rPr>
+        <w:t>at</w:t>
+      </w:r>
+      <w:r>
+        <w:rPr>
+          <w:lang w:val="en-US"/>
+        </w:rPr>
+        <w:t xml:space="preserve"> </w:t>
+      </w:r>
+      <w:r>
+        <w:rPr>
+          <w:lang w:val="en-US"/>
+        </w:rPr>
+        <w:t>least</w:t>
+      </w:r>
+      <w:r>
+        <w:rPr>
+          <w:lang w:val="en-US"/>
+        </w:rPr>
+        <w:t xml:space="preserve"> </w:t>
+      </w:r>
+      <w:r>
+        <w:rPr>
+          <w:lang w:val="en-US"/>
+        </w:rPr>
+        <w:t>one</w:t>
+      </w:r>
+      <w:r>
+        <w:rPr>
+          <w:lang w:val="en-US"/>
+        </w:rPr>
+        <w:t xml:space="preserve"> </w:t>
+      </w:r>
+      <w:r>
+        <w:rPr>
+          <w:lang w:val="en-US"/>
+        </w:rPr>
+        <w:t>warning</w:t>
+      </w:r>
+      <w:r>
+        <w:rPr>
+          <w:lang w:val="en-US"/>
+        </w:rPr>
+        <w:t xml:space="preserve"> </w:t>
+      </w:r>
+      <w:r>
+        <w:rPr>
+          <w:lang w:val="en-US"/>
+        </w:rPr>
+        <w:t>and</w:t>
+      </w:r>
+      <w:r>
+        <w:rPr>
+          <w:lang w:val="en-US"/>
+        </w:rPr>
+        <w:t xml:space="preserve"> </w:t>
+      </w:r>
+      <w:r>
+        <w:rPr>
+          <w:lang w:val="en-US"/>
+        </w:rPr>
+        <w:t>there</w:t>
+      </w:r>
+      <w:r>
+        <w:rPr>
+          <w:lang w:val="en-US"/>
+        </w:rPr>
+        <w:t xml:space="preserve"> </w:t>
+      </w:r>
+      <w:r>
+        <w:rPr>
+          <w:lang w:val="en-US"/>
+        </w:rPr>
+        <w:t>are</w:t>
+      </w:r>
+      <w:r>
+        <w:rPr>
+          <w:lang w:val="en-US"/>
+        </w:rPr>
+        <w:t xml:space="preserve"> </w:t>
+      </w:r>
+      <w:r>
+        <w:rPr>
+          <w:lang w:val="en-US"/>
+        </w:rPr>
         <w:t>no</w:t>
       </w:r>
       <w:r>
         <w:rPr>
           <w:lang w:val="en-US"/>
         </w:rPr>
-        <w:t xml:space="preserve">. </w:t>
-      </w:r>
-      <w:r>
-        <w:rPr>
-          <w:lang w:val="en-US"/>
-        </w:rPr>
-        <w:t>Your</w:t>
-      </w:r>
-      <w:r>
-        <w:rPr>
-          <w:lang w:val="en-US"/>
-        </w:rPr>
-        <w:t xml:space="preserve"> </w:t>
-      </w:r>
-      <w:r>
-        <w:rPr>
-          <w:lang w:val="en-US"/>
-        </w:rPr>
-        <w:t>daemon</w:t>
-      </w:r>
-      <w:r>
-        <w:rPr>
-          <w:lang w:val="en-US"/>
-        </w:rPr>
-        <w:t xml:space="preserve"> </w:t>
-      </w:r>
-      <w:r>
-        <w:rPr>
-          <w:lang w:val="en-US"/>
-        </w:rPr>
-        <w:t>is</w:t>
-      </w:r>
-      <w:r>
-        <w:rPr>
-          <w:lang w:val="en-US"/>
-        </w:rPr>
-        <w:t xml:space="preserve"> </w:t>
-      </w:r>
-      <w:r>
-        <w:rPr>
-          <w:lang w:val="en-US"/>
-        </w:rPr>
-        <w:t>run</w:t>
-      </w:r>
-      <w:r>
-        <w:rPr>
-          <w:lang w:val="en-US"/>
-        </w:rPr>
-        <w:t xml:space="preserve"> </w:t>
-      </w:r>
-      <w:r>
-        <w:rPr>
-          <w:lang w:val="en-US"/>
-        </w:rPr>
-        <w:t>the</w:t>
-      </w:r>
-      <w:r>
-        <w:rPr>
-          <w:lang w:val="en-US"/>
-        </w:rPr>
-        <w:t xml:space="preserve"> </w:t>
-      </w:r>
-      <w:r>
-        <w:rPr>
-          <w:lang w:val="en-US"/>
-        </w:rPr>
-        <w:t>same</w:t>
-      </w:r>
-      <w:r>
-        <w:rPr>
-          <w:lang w:val="en-US"/>
-        </w:rPr>
-        <w:t xml:space="preserve"> </w:t>
-      </w:r>
-      <w:r>
-        <w:rPr>
-          <w:lang w:val="en-US"/>
-        </w:rPr>
-        <w:t>as you run a usual application to test. It is however required to wait till the daemon is finished before you run the</w:t>
-      </w:r>
-      <w:r>
-        <w:rPr>
-          <w:lang w:val="en-US"/>
-        </w:rPr>
-        <w:t xml:space="preserve"> statmi.py </w:t>
-      </w:r>
-      <w:r>
-        <w:rPr>
-          <w:lang w:val="en-US"/>
-        </w:rPr>
-        <w:t>script</w:t>
+        <w:t xml:space="preserve"> </w:t>
+      </w:r>
+      <w:r>
+        <w:rPr>
+          <w:lang w:val="en-US"/>
+        </w:rPr>
+        <w:t>errors for the tested application</w:t>
+      </w:r>
+      <w:r>
+        <w:rPr>
+          <w:lang w:val="en-US"/>
+        </w:rPr>
+        <w:t xml:space="preserve">. 2 – </w:t>
+      </w:r>
+      <w:proofErr w:type="gramStart"/>
+      <w:r>
+        <w:rPr>
+          <w:lang w:val="en-US"/>
+        </w:rPr>
+        <w:t>if</w:t>
+      </w:r>
+      <w:proofErr w:type="gramEnd"/>
+      <w:r>
+        <w:rPr>
+          <w:lang w:val="en-US"/>
+        </w:rPr>
+        <w:t xml:space="preserve"> there is at least one error in the tested application</w:t>
+      </w:r>
+      <w:r>
+        <w:rPr>
+          <w:lang w:val="en-US"/>
+        </w:rPr>
+        <w:t xml:space="preserve">. 3 – </w:t>
+      </w:r>
+      <w:proofErr w:type="gramStart"/>
+      <w:r>
+        <w:rPr>
+          <w:lang w:val="en-US"/>
+        </w:rPr>
+        <w:t>if</w:t>
+      </w:r>
+      <w:proofErr w:type="gramEnd"/>
+      <w:r>
+        <w:rPr>
+          <w:lang w:val="en-US"/>
+        </w:rPr>
+        <w:t xml:space="preserve"> there are internal </w:t>
+      </w:r>
+      <w:r>
+        <w:rPr>
+          <w:lang w:val="en-US"/>
+        </w:rPr>
+        <w:t>statmi.py</w:t>
+      </w:r>
+      <w:r>
+        <w:rPr>
+          <w:lang w:val="en-US"/>
+        </w:rPr>
+        <w:t xml:space="preserve"> errors</w:t>
       </w:r>
       <w:r>
         <w:rPr>
@@ -4132,411 +4526,113 @@
         <w:rPr>
           <w:lang w:val="en-US"/>
         </w:rPr>
+        <w:t xml:space="preserve">: statmi.py </w:t>
+      </w:r>
+      <w:r>
+        <w:rPr>
+          <w:lang w:val="en-US"/>
+        </w:rPr>
+        <w:t xml:space="preserve">prints information about </w:t>
+      </w:r>
+      <w:proofErr w:type="spellStart"/>
+      <w:r>
+        <w:rPr>
+          <w:lang w:val="en-US"/>
+        </w:rPr>
+        <w:t>mutexes</w:t>
+      </w:r>
+      <w:proofErr w:type="spellEnd"/>
+      <w:r>
+        <w:rPr>
+          <w:lang w:val="en-US"/>
+        </w:rPr>
+        <w:t xml:space="preserve"> which are not in my code. Is</w:t>
+      </w:r>
+      <w:r>
+        <w:rPr>
+          <w:lang w:val="en-US"/>
+        </w:rPr>
+        <w:t xml:space="preserve"> </w:t>
+      </w:r>
+      <w:r>
+        <w:rPr>
+          <w:lang w:val="en-US"/>
+        </w:rPr>
+        <w:t>this</w:t>
+      </w:r>
+      <w:r>
+        <w:rPr>
+          <w:lang w:val="en-US"/>
+        </w:rPr>
+        <w:t xml:space="preserve"> </w:t>
+      </w:r>
+      <w:r>
+        <w:rPr>
+          <w:lang w:val="en-US"/>
+        </w:rPr>
+        <w:t>a</w:t>
+      </w:r>
+      <w:r>
+        <w:rPr>
+          <w:lang w:val="en-US"/>
+        </w:rPr>
+        <w:t xml:space="preserve"> </w:t>
+      </w:r>
+      <w:r>
+        <w:rPr>
+          <w:lang w:val="en-US"/>
+        </w:rPr>
+        <w:t>mi</w:t>
+      </w:r>
+      <w:r>
+        <w:rPr>
+          <w:lang w:val="en-US"/>
+        </w:rPr>
+        <w:t xml:space="preserve"> </w:t>
+      </w:r>
+      <w:r>
+        <w:rPr>
+          <w:lang w:val="en-US"/>
+        </w:rPr>
+        <w:t>bug</w:t>
+      </w:r>
+      <w:r>
+        <w:rPr>
+          <w:lang w:val="en-US"/>
+        </w:rPr>
+        <w:t>?</w:t>
+      </w:r>
+    </w:p>
+    <w:p>
+      <w:pPr>
+        <w:pStyle w:val="Paragraph"/>
+        <w:rPr>
+          <w:lang w:val="en-US"/>
+        </w:rPr>
+      </w:pPr>
+      <w:r>
+        <w:rPr>
+          <w:lang w:val="en-US"/>
+        </w:rPr>
+        <w:t>A</w:t>
+      </w:r>
+      <w:r>
+        <w:rPr>
+          <w:lang w:val="en-US"/>
+        </w:rPr>
         <w:t xml:space="preserve">: </w:t>
       </w:r>
       <w:r>
         <w:rPr>
           <w:lang w:val="en-US"/>
         </w:rPr>
-        <w:t>what</w:t>
-      </w:r>
-      <w:r>
-        <w:rPr>
-          <w:lang w:val="en-US"/>
-        </w:rPr>
-        <w:t xml:space="preserve"> </w:t>
-      </w:r>
-      <w:r>
-        <w:rPr>
-          <w:lang w:val="en-US"/>
-        </w:rPr>
-        <w:t>are</w:t>
-      </w:r>
-      <w:r>
-        <w:rPr>
-          <w:lang w:val="en-US"/>
-        </w:rPr>
-        <w:t xml:space="preserve"> </w:t>
-      </w:r>
-      <w:r>
-        <w:rPr>
-          <w:lang w:val="en-US"/>
-        </w:rPr>
-        <w:t>the</w:t>
-      </w:r>
-      <w:r>
-        <w:rPr>
-          <w:lang w:val="en-US"/>
-        </w:rPr>
-        <w:t xml:space="preserve"> </w:t>
-      </w:r>
-      <w:r>
-        <w:rPr>
-          <w:lang w:val="en-US"/>
-        </w:rPr>
-        <w:t>statmi.py</w:t>
-      </w:r>
-      <w:r>
-        <w:rPr>
-          <w:lang w:val="en-US"/>
-        </w:rPr>
-        <w:t xml:space="preserve"> return codes</w:t>
-      </w:r>
-      <w:r>
-        <w:rPr>
-          <w:lang w:val="en-US"/>
-        </w:rPr>
-        <w:t>?</w:t>
-      </w:r>
-    </w:p>
-    <w:p>
-      <w:pPr>
-        <w:pStyle w:val="Paragraph"/>
-        <w:rPr>
-          <w:lang w:val="en-US"/>
-        </w:rPr>
-      </w:pPr>
-      <w:r>
-        <w:rPr>
-          <w:lang w:val="en-US"/>
-        </w:rPr>
-        <w:t>A</w:t>
-      </w:r>
-      <w:r>
-        <w:rPr>
-          <w:lang w:val="en-US"/>
-        </w:rPr>
-        <w:t xml:space="preserve">: 0 – </w:t>
-      </w:r>
-      <w:r>
-        <w:rPr>
-          <w:lang w:val="en-US"/>
-        </w:rPr>
-        <w:t>if there are no errors and no warnings</w:t>
-      </w:r>
-      <w:r>
-        <w:rPr>
-          <w:lang w:val="en-US"/>
-        </w:rPr>
-        <w:t xml:space="preserve">. 1 – </w:t>
-      </w:r>
-      <w:proofErr w:type="gramStart"/>
-      <w:r>
-        <w:rPr>
-          <w:lang w:val="en-US"/>
-        </w:rPr>
-        <w:t>if</w:t>
-      </w:r>
-      <w:proofErr w:type="gramEnd"/>
-      <w:r>
-        <w:rPr>
-          <w:lang w:val="en-US"/>
-        </w:rPr>
-        <w:t xml:space="preserve"> </w:t>
-      </w:r>
-      <w:r>
-        <w:rPr>
-          <w:lang w:val="en-US"/>
-        </w:rPr>
-        <w:t>there</w:t>
-      </w:r>
-      <w:r>
-        <w:rPr>
-          <w:lang w:val="en-US"/>
-        </w:rPr>
-        <w:t xml:space="preserve"> </w:t>
-      </w:r>
-      <w:r>
-        <w:rPr>
-          <w:lang w:val="en-US"/>
-        </w:rPr>
-        <w:t>is</w:t>
-      </w:r>
-      <w:r>
-        <w:rPr>
-          <w:lang w:val="en-US"/>
-        </w:rPr>
-        <w:t xml:space="preserve"> </w:t>
-      </w:r>
-      <w:r>
-        <w:rPr>
-          <w:lang w:val="en-US"/>
-        </w:rPr>
-        <w:t>at</w:t>
-      </w:r>
-      <w:r>
-        <w:rPr>
-          <w:lang w:val="en-US"/>
-        </w:rPr>
-        <w:t xml:space="preserve"> </w:t>
-      </w:r>
-      <w:r>
-        <w:rPr>
-          <w:lang w:val="en-US"/>
-        </w:rPr>
-        <w:t>least</w:t>
-      </w:r>
-      <w:r>
-        <w:rPr>
-          <w:lang w:val="en-US"/>
-        </w:rPr>
-        <w:t xml:space="preserve"> </w:t>
-      </w:r>
-      <w:r>
-        <w:rPr>
-          <w:lang w:val="en-US"/>
-        </w:rPr>
-        <w:t>one</w:t>
-      </w:r>
-      <w:r>
-        <w:rPr>
-          <w:lang w:val="en-US"/>
-        </w:rPr>
-        <w:t xml:space="preserve"> </w:t>
-      </w:r>
-      <w:r>
-        <w:rPr>
-          <w:lang w:val="en-US"/>
-        </w:rPr>
-        <w:t>warning</w:t>
-      </w:r>
-      <w:r>
-        <w:rPr>
-          <w:lang w:val="en-US"/>
-        </w:rPr>
-        <w:t xml:space="preserve"> </w:t>
-      </w:r>
-      <w:r>
-        <w:rPr>
-          <w:lang w:val="en-US"/>
-        </w:rPr>
-        <w:t>and</w:t>
-      </w:r>
-      <w:r>
-        <w:rPr>
-          <w:lang w:val="en-US"/>
-        </w:rPr>
-        <w:t xml:space="preserve"> </w:t>
-      </w:r>
-      <w:r>
-        <w:rPr>
-          <w:lang w:val="en-US"/>
-        </w:rPr>
-        <w:t>there</w:t>
-      </w:r>
-      <w:r>
-        <w:rPr>
-          <w:lang w:val="en-US"/>
-        </w:rPr>
-        <w:t xml:space="preserve"> </w:t>
-      </w:r>
-      <w:r>
-        <w:rPr>
-          <w:lang w:val="en-US"/>
-        </w:rPr>
-        <w:t>are</w:t>
-      </w:r>
-      <w:r>
-        <w:rPr>
-          <w:lang w:val="en-US"/>
-        </w:rPr>
-        <w:t xml:space="preserve"> </w:t>
-      </w:r>
-      <w:r>
-        <w:rPr>
-          <w:lang w:val="en-US"/>
-        </w:rPr>
-        <w:t>no</w:t>
-      </w:r>
-      <w:r>
-        <w:rPr>
-          <w:lang w:val="en-US"/>
-        </w:rPr>
-        <w:t xml:space="preserve"> </w:t>
-      </w:r>
-      <w:r>
-        <w:rPr>
-          <w:lang w:val="en-US"/>
-        </w:rPr>
-        <w:t>errors for the tested application</w:t>
-      </w:r>
-      <w:r>
-        <w:rPr>
-          <w:lang w:val="en-US"/>
-        </w:rPr>
-        <w:t xml:space="preserve">. 2 – </w:t>
-      </w:r>
-      <w:proofErr w:type="gramStart"/>
-      <w:r>
-        <w:rPr>
-          <w:lang w:val="en-US"/>
-        </w:rPr>
-        <w:t>if</w:t>
-      </w:r>
-      <w:proofErr w:type="gramEnd"/>
-      <w:r>
-        <w:rPr>
-          <w:lang w:val="en-US"/>
-        </w:rPr>
-        <w:t xml:space="preserve"> there is at least one error in the tested application</w:t>
-      </w:r>
-      <w:r>
-        <w:rPr>
-          <w:lang w:val="en-US"/>
-        </w:rPr>
-        <w:t xml:space="preserve">. 3 – </w:t>
-      </w:r>
-      <w:proofErr w:type="gramStart"/>
-      <w:r>
-        <w:rPr>
-          <w:lang w:val="en-US"/>
-        </w:rPr>
-        <w:t>if</w:t>
-      </w:r>
-      <w:proofErr w:type="gramEnd"/>
-      <w:r>
-        <w:rPr>
-          <w:lang w:val="en-US"/>
-        </w:rPr>
-        <w:t xml:space="preserve"> there are internal </w:t>
-      </w:r>
-      <w:r>
-        <w:rPr>
-          <w:lang w:val="en-US"/>
-        </w:rPr>
-        <w:t>statmi.py</w:t>
-      </w:r>
-      <w:r>
-        <w:rPr>
-          <w:lang w:val="en-US"/>
-        </w:rPr>
-        <w:t xml:space="preserve"> errors</w:t>
-      </w:r>
-      <w:r>
-        <w:rPr>
-          <w:lang w:val="en-US"/>
-        </w:rPr>
-        <w:t>.</w:t>
-      </w:r>
-    </w:p>
-    <w:p>
-      <w:pPr>
-        <w:pStyle w:val="Paragraph"/>
-        <w:rPr>
-          <w:lang w:val="en-US"/>
-        </w:rPr>
-      </w:pPr>
-      <w:r>
-        <w:rPr>
-          <w:lang w:val="en-US"/>
-        </w:rPr>
-        <w:t>Q</w:t>
-      </w:r>
-      <w:r>
-        <w:rPr>
-          <w:lang w:val="en-US"/>
-        </w:rPr>
-        <w:t xml:space="preserve">: statmi.py </w:t>
-      </w:r>
-      <w:r>
-        <w:rPr>
-          <w:lang w:val="en-US"/>
-        </w:rPr>
-        <w:t xml:space="preserve">prints information about </w:t>
-      </w:r>
-      <w:proofErr w:type="spellStart"/>
-      <w:r>
-        <w:rPr>
-          <w:lang w:val="en-US"/>
-        </w:rPr>
-        <w:t>mutexes</w:t>
-      </w:r>
-      <w:proofErr w:type="spellEnd"/>
-      <w:r>
-        <w:rPr>
-          <w:lang w:val="en-US"/>
-        </w:rPr>
-        <w:t xml:space="preserve"> which are not in my code. Is</w:t>
-      </w:r>
-      <w:r>
-        <w:rPr>
-          <w:lang w:val="en-US"/>
-        </w:rPr>
-        <w:t xml:space="preserve"> </w:t>
-      </w:r>
-      <w:r>
-        <w:rPr>
-          <w:lang w:val="en-US"/>
-        </w:rPr>
-        <w:t>this</w:t>
-      </w:r>
-      <w:r>
-        <w:rPr>
-          <w:lang w:val="en-US"/>
-        </w:rPr>
-        <w:t xml:space="preserve"> </w:t>
-      </w:r>
-      <w:r>
-        <w:rPr>
-          <w:lang w:val="en-US"/>
-        </w:rPr>
-        <w:t>a</w:t>
-      </w:r>
-      <w:r>
-        <w:rPr>
-          <w:lang w:val="en-US"/>
-        </w:rPr>
-        <w:t xml:space="preserve"> </w:t>
-      </w:r>
-      <w:r>
-        <w:rPr>
-          <w:lang w:val="en-US"/>
-        </w:rPr>
-        <w:t>mi</w:t>
-      </w:r>
-      <w:r>
-        <w:rPr>
-          <w:lang w:val="en-US"/>
-        </w:rPr>
-        <w:t xml:space="preserve"> </w:t>
-      </w:r>
-      <w:r>
-        <w:rPr>
-          <w:lang w:val="en-US"/>
-        </w:rPr>
-        <w:t>bug</w:t>
-      </w:r>
-      <w:r>
-        <w:rPr>
-          <w:lang w:val="en-US"/>
-        </w:rPr>
-        <w:t>?</w:t>
-      </w:r>
-    </w:p>
-    <w:p>
-      <w:pPr>
-        <w:pStyle w:val="Paragraph"/>
-        <w:rPr>
-          <w:lang w:val="en-US"/>
-        </w:rPr>
-      </w:pPr>
-      <w:r>
-        <w:rPr>
-          <w:lang w:val="en-US"/>
-        </w:rPr>
-        <w:t>A</w:t>
-      </w:r>
-      <w:r>
-        <w:rPr>
-          <w:lang w:val="en-US"/>
-        </w:rPr>
-        <w:t xml:space="preserve">: </w:t>
-      </w:r>
-      <w:r>
-        <w:rPr>
-          <w:lang w:val="en-US"/>
-        </w:rPr>
-        <w:t>no</w:t>
+        <w:t>N</w:t>
+      </w:r>
+      <w:r>
+        <w:rPr>
+          <w:lang w:val="en-US"/>
+        </w:rPr>
+        <w:t>o</w:t>
       </w:r>
       <w:r>
         <w:rPr>
@@ -4944,12 +5040,14 @@
         </w:rPr>
         <w:t xml:space="preserve">also </w:t>
       </w:r>
-      <w:r>
-        <w:rPr>
-          <w:lang w:val="en-US"/>
-        </w:rPr>
-        <w:t>persuaded</w:t>
-      </w:r>
+      <w:proofErr w:type="spellStart"/>
+      <w:r>
+        <w:rPr>
+          <w:lang w:val="en-US"/>
+        </w:rPr>
+        <w:t>persued</w:t>
+      </w:r>
+      <w:proofErr w:type="spellEnd"/>
       <w:r>
         <w:rPr>
           <w:lang w:val="en-US"/>
@@ -5032,7 +5130,19 @@
         <w:rPr>
           <w:lang w:val="en-US"/>
         </w:rPr>
-        <w:t xml:space="preserve"> and wish to help improving it – you are welcome</w:t>
+        <w:t xml:space="preserve"> and wish to help improve</w:t>
+      </w:r>
+      <w:r>
+        <w:rPr>
+          <w:lang w:val="en-US"/>
+        </w:rPr>
+        <w:t xml:space="preserve"> it – you are welcome</w:t>
+      </w:r>
+      <w:r>
+        <w:rPr>
+          <w:lang w:val="en-US"/>
+        </w:rPr>
+        <w:t xml:space="preserve"> to</w:t>
       </w:r>
       <w:r>
         <w:rPr>

</xml_diff>

<commit_message>
Changes after David's review
</commit_message>
<xml_diff>
--- a/mi/doc/me_eng.docx
+++ b/mi/doc/me_eng.docx
@@ -3091,15 +3091,28 @@
         </w:rPr>
         <w:t xml:space="preserve"> 2.6 (</w:t>
       </w:r>
-      <w:hyperlink r:id="rId7" w:history="1">
-        <w:r>
-          <w:rPr>
-            <w:rStyle w:val="Hyperlink"/>
-            <w:lang w:val="en-US"/>
-          </w:rPr>
-          <w:t>http://www.python.org</w:t>
-        </w:r>
-      </w:hyperlink>
+      <w:r>
+        <w:fldChar w:fldCharType="begin"/>
+      </w:r>
+      <w:r>
+        <w:rPr>
+          <w:lang w:val="en-US"/>
+        </w:rPr>
+        <w:instrText>HYPERLINK "http://www.python.org/"</w:instrText>
+      </w:r>
+      <w:r>
+        <w:fldChar w:fldCharType="separate"/>
+      </w:r>
+      <w:r>
+        <w:rPr>
+          <w:rStyle w:val="Hyperlink"/>
+          <w:lang w:val="en-US"/>
+        </w:rPr>
+        <w:t>http://www.python.org</w:t>
+      </w:r>
+      <w:r>
+        <w:fldChar w:fldCharType="end"/>
+      </w:r>
       <w:r>
         <w:rPr>
           <w:lang w:val="en-US"/>
@@ -3737,17 +3750,30 @@
           <w:lang w:val="en-US"/>
         </w:rPr>
       </w:pPr>
-      <w:hyperlink r:id="rId8" w:history="1">
-        <w:proofErr w:type="gramStart"/>
-        <w:r>
-          <w:rPr>
-            <w:rStyle w:val="Hyperlink"/>
-            <w:lang w:val="en-US"/>
-          </w:rPr>
-          <w:t>mi-0.0.1.tar.bz2</w:t>
-        </w:r>
-        <w:proofErr w:type="gramEnd"/>
-      </w:hyperlink>
+      <w:r>
+        <w:fldChar w:fldCharType="begin"/>
+      </w:r>
+      <w:r>
+        <w:rPr>
+          <w:lang w:val="en-US"/>
+        </w:rPr>
+        <w:instrText>HYPERLINK "http://satsky.spb.ru/mi/mi-0.0.1.tar.bz2"</w:instrText>
+      </w:r>
+      <w:r>
+        <w:fldChar w:fldCharType="separate"/>
+      </w:r>
+      <w:proofErr w:type="gramStart"/>
+      <w:r>
+        <w:rPr>
+          <w:rStyle w:val="Hyperlink"/>
+          <w:lang w:val="en-US"/>
+        </w:rPr>
+        <w:t>mi-0.0.1.tar.bz2</w:t>
+      </w:r>
+      <w:proofErr w:type="gramEnd"/>
+      <w:r>
+        <w:fldChar w:fldCharType="end"/>
+      </w:r>
       <w:r>
         <w:rPr>
           <w:lang w:val="en-US"/>

</xml_diff>